<commit_message>
rendering for dissertation draft
</commit_message>
<xml_diff>
--- a/writing/consolidated.docx
+++ b/writing/consolidated.docx
@@ -3329,10 +3329,15 @@
   <w:style w:type="paragraph" w:default="1" w:styleId="Normal">
     <w:name w:val="Normal"/>
     <w:qFormat/>
-    <w:rsid w:val="00C9745C"/>
+    <w:rsid w:val="00F277A7"/>
     <w:pPr>
-      <w:spacing w:before="120" w:after="120"/>
+      <w:spacing w:before="120" w:after="120" w:line="480" w:lineRule="auto"/>
     </w:pPr>
+    <w:rPr>
+      <w:rFonts w:ascii="Times New Roman" w:hAnsi="Times New Roman" w:cs="Times New Roman"/>
+      <w:sz w:val="24"/>
+      <w:szCs w:val="24"/>
+    </w:rPr>
   </w:style>
   <w:style w:type="paragraph" w:styleId="Heading1">
     <w:name w:val="heading 1"/>
@@ -3349,8 +3354,6 @@
     </w:pPr>
     <w:rPr>
       <w:b/>
-      <w:sz w:val="24"/>
-      <w:szCs w:val="24"/>
     </w:rPr>
   </w:style>
   <w:style w:type="paragraph" w:styleId="Heading2">
@@ -3403,8 +3406,6 @@
     </w:pPr>
     <w:rPr>
       <w:color w:val="666666"/>
-      <w:sz w:val="24"/>
-      <w:szCs w:val="24"/>
     </w:rPr>
   </w:style>
   <w:style w:type="paragraph" w:styleId="Heading5">

</xml_diff>